<commit_message>
Modified the SQA PLAN part (Kevin).docx, also for checking if there's some minor revisions regarding with the contents of the document.
</commit_message>
<xml_diff>
--- a/documentation/quality/SQA PLAN part (Kevin).docx
+++ b/documentation/quality/SQA PLAN part (Kevin).docx
@@ -1674,25 +1674,7 @@
           <w:sz w:val="20"/>
           <w:szCs w:val="20"/>
         </w:rPr>
-        <w:t xml:space="preserve">is a deliverable-oriented decomposition of a project into smaller components. A work breakdown structure element may be a product, data, service, or any combination thereof, A WBS also provides the necessary framework for </w:t>
-      </w:r>
-      <w:proofErr w:type="gramStart"/>
-      <w:r>
-        <w:rPr>
-          <w:rFonts w:ascii="Tahoma" w:hAnsi="Tahoma" w:cs="Tahoma"/>
-          <w:sz w:val="20"/>
-          <w:szCs w:val="20"/>
-        </w:rPr>
-        <w:t>detailed</w:t>
-      </w:r>
-      <w:proofErr w:type="gramEnd"/>
-      <w:r>
-        <w:rPr>
-          <w:rFonts w:ascii="Tahoma" w:hAnsi="Tahoma" w:cs="Tahoma"/>
-          <w:sz w:val="20"/>
-          <w:szCs w:val="20"/>
-        </w:rPr>
-        <w:t xml:space="preserve"> cost estimating and control along with providing guidance for schedule development and control.</w:t>
+        <w:t>is a deliverable-oriented decomposition of a project into smaller components. A work breakdown structure element may be a product, data, service, or any combination thereof, A WBS also provides the necessary framework for detailed cost estimating and control along with providing guidance for schedule development and control.</w:t>
       </w:r>
     </w:p>
     <w:p>
@@ -2968,36 +2950,7 @@
           <w:sz w:val="20"/>
           <w:szCs w:val="20"/>
         </w:rPr>
-        <w:t xml:space="preserve">          </w:t>
-      </w:r>
-      <w:r>
-        <w:rPr>
-          <w:rFonts w:ascii="Times-Roman+2" w:hAnsi="Times-Roman+2" w:cs="Times-Roman+2"/>
-          <w:b/>
-          <w:sz w:val="20"/>
-          <w:szCs w:val="20"/>
-        </w:rPr>
-        <w:t>(</w:t>
-      </w:r>
-      <w:proofErr w:type="gramStart"/>
-      <w:r>
-        <w:rPr>
-          <w:rFonts w:ascii="Times-Roman+2" w:hAnsi="Times-Roman+2" w:cs="Times-Roman+2"/>
-          <w:b/>
-          <w:sz w:val="20"/>
-          <w:szCs w:val="20"/>
-        </w:rPr>
-        <w:t>admin</w:t>
-      </w:r>
-      <w:proofErr w:type="gramEnd"/>
-      <w:r>
-        <w:rPr>
-          <w:rFonts w:ascii="Times-Roman+2" w:hAnsi="Times-Roman+2" w:cs="Times-Roman+2"/>
-          <w:b/>
-          <w:sz w:val="20"/>
-          <w:szCs w:val="20"/>
-        </w:rPr>
-        <w:t xml:space="preserve"> side)</w:t>
+        <w:t xml:space="preserve">          (admin side)</w:t>
       </w:r>
     </w:p>
     <w:p>
@@ -3111,16 +3064,7 @@
           <w:sz w:val="20"/>
           <w:szCs w:val="20"/>
         </w:rPr>
-        <w:t xml:space="preserve"> </w:t>
-      </w:r>
-      <w:r>
-        <w:rPr>
-          <w:rFonts w:ascii="Times-Roman+2" w:hAnsi="Times-Roman+2" w:cs="Times-Roman+2"/>
-          <w:b/>
-          <w:sz w:val="20"/>
-          <w:szCs w:val="20"/>
-        </w:rPr>
-        <w:t>(admin side)</w:t>
+        <w:t xml:space="preserve"> (admin side)</w:t>
       </w:r>
     </w:p>
     <w:p>
@@ -3235,16 +3179,7 @@
           <w:sz w:val="20"/>
           <w:szCs w:val="20"/>
         </w:rPr>
-        <w:t xml:space="preserve"> </w:t>
-      </w:r>
-      <w:r>
-        <w:rPr>
-          <w:rFonts w:ascii="Times-Roman+2" w:hAnsi="Times-Roman+2" w:cs="Times-Roman+2"/>
-          <w:b/>
-          <w:sz w:val="20"/>
-          <w:szCs w:val="20"/>
-        </w:rPr>
-        <w:t>(admin side)</w:t>
+        <w:t xml:space="preserve"> (admin side)</w:t>
       </w:r>
     </w:p>
     <w:p>
@@ -3358,16 +3293,7 @@
           <w:sz w:val="20"/>
           <w:szCs w:val="20"/>
         </w:rPr>
-        <w:t xml:space="preserve"> </w:t>
-      </w:r>
-      <w:r>
-        <w:rPr>
-          <w:rFonts w:ascii="Times-Roman+2" w:hAnsi="Times-Roman+2" w:cs="Times-Roman+2"/>
-          <w:b/>
-          <w:sz w:val="20"/>
-          <w:szCs w:val="20"/>
-        </w:rPr>
-        <w:t>(admin side)</w:t>
+        <w:t xml:space="preserve"> (admin side)</w:t>
       </w:r>
     </w:p>
     <w:p>
@@ -3501,25 +3427,7 @@
           <w:sz w:val="20"/>
           <w:szCs w:val="20"/>
         </w:rPr>
-        <w:t>(admin side</w:t>
-      </w:r>
-      <w:r>
-        <w:rPr>
-          <w:rFonts w:ascii="Times-Roman+2" w:hAnsi="Times-Roman+2" w:cs="Times-Roman+2"/>
-          <w:b/>
-          <w:sz w:val="20"/>
-          <w:szCs w:val="20"/>
-        </w:rPr>
-        <w:t xml:space="preserve"> and user side</w:t>
-      </w:r>
-      <w:r>
-        <w:rPr>
-          <w:rFonts w:ascii="Times-Roman+2" w:hAnsi="Times-Roman+2" w:cs="Times-Roman+2"/>
-          <w:b/>
-          <w:sz w:val="20"/>
-          <w:szCs w:val="20"/>
-        </w:rPr>
-        <w:t>)</w:t>
+        <w:t>(admin side and user side)</w:t>
       </w:r>
     </w:p>
     <w:p>
@@ -3653,43 +3561,7 @@
           <w:sz w:val="20"/>
           <w:szCs w:val="20"/>
         </w:rPr>
-        <w:t>(</w:t>
-      </w:r>
-      <w:r>
-        <w:rPr>
-          <w:rFonts w:ascii="Times-Roman+2" w:hAnsi="Times-Roman+2" w:cs="Times-Roman+2"/>
-          <w:b/>
-          <w:sz w:val="20"/>
-          <w:szCs w:val="20"/>
-        </w:rPr>
-        <w:t>admin</w:t>
-      </w:r>
-      <w:r>
-        <w:rPr>
-          <w:rFonts w:ascii="Times-Roman+2" w:hAnsi="Times-Roman+2" w:cs="Times-Roman+2"/>
-          <w:b/>
-          <w:sz w:val="20"/>
-          <w:szCs w:val="20"/>
-        </w:rPr>
-        <w:t xml:space="preserve"> side</w:t>
-      </w:r>
-      <w:r>
-        <w:rPr>
-          <w:rFonts w:ascii="Times-Roman+2" w:hAnsi="Times-Roman+2" w:cs="Times-Roman+2"/>
-          <w:b/>
-          <w:sz w:val="20"/>
-          <w:szCs w:val="20"/>
-        </w:rPr>
-        <w:t xml:space="preserve"> and user side</w:t>
-      </w:r>
-      <w:r>
-        <w:rPr>
-          <w:rFonts w:ascii="Times-Roman+2" w:hAnsi="Times-Roman+2" w:cs="Times-Roman+2"/>
-          <w:b/>
-          <w:sz w:val="20"/>
-          <w:szCs w:val="20"/>
-        </w:rPr>
-        <w:t>)</w:t>
+        <w:t>(admin side and user side)</w:t>
       </w:r>
     </w:p>
     <w:p>
@@ -3771,15 +3643,6 @@
     <w:p>
       <w:pPr>
         <w:rPr>
-          <w:rFonts w:ascii="Times-Roman+2" w:hAnsi="Times-Roman+2" w:cs="Times-Roman+2"/>
-          <w:sz w:val="20"/>
-          <w:szCs w:val="20"/>
-        </w:rPr>
-      </w:pPr>
-    </w:p>
-    <w:p>
-      <w:pPr>
-        <w:rPr>
           <w:rFonts w:ascii="Times New Roman" w:hAnsi="Times New Roman" w:cs="Times New Roman"/>
           <w:b/>
           <w:sz w:val="28"/>
@@ -3803,6 +3666,7 @@
           <w:sz w:val="28"/>
           <w:szCs w:val="36"/>
         </w:rPr>
+        <w:lastRenderedPageBreak/>
         <w:t>4.8</w:t>
       </w:r>
       <w:r>
@@ -3849,29 +3713,7 @@
           <w:szCs w:val="20"/>
           <w:shd w:val="clear" w:color="auto" w:fill="FFFFFF"/>
         </w:rPr>
-        <w:t xml:space="preserve">- is part of the </w:t>
-      </w:r>
-      <w:proofErr w:type="gramStart"/>
-      <w:r>
-        <w:rPr>
-          <w:rFonts w:ascii="Tahoma" w:hAnsi="Tahoma" w:cs="Tahoma"/>
-          <w:color w:val="444444"/>
-          <w:sz w:val="20"/>
-          <w:szCs w:val="20"/>
-          <w:shd w:val="clear" w:color="auto" w:fill="FFFFFF"/>
-        </w:rPr>
-        <w:t>Agile</w:t>
-      </w:r>
-      <w:proofErr w:type="gramEnd"/>
-      <w:r>
-        <w:rPr>
-          <w:rFonts w:ascii="Tahoma" w:hAnsi="Tahoma" w:cs="Tahoma"/>
-          <w:color w:val="444444"/>
-          <w:sz w:val="20"/>
-          <w:szCs w:val="20"/>
-          <w:shd w:val="clear" w:color="auto" w:fill="FFFFFF"/>
-        </w:rPr>
-        <w:t xml:space="preserve"> movement. Agile is a response to the failure of the dominant software development project management paradigms (including waterfall) and borrows many principles from lean manufacturing. In 2001, 17 pioneers of similar methods met at the Snowbird Ski Resort in Utah and wrote the Agile Manifesto, a declaration of four values and twelve principles. These values and principles stand in stark contrast to the traditional Project Manager’s Body </w:t>
+        <w:t xml:space="preserve">- is part of the Agile movement. Agile is a response to the failure of the dominant software development project management paradigms (including waterfall) and borrows many principles from lean manufacturing. In 2001, 17 pioneers of similar methods met at the Snowbird Ski Resort in Utah and wrote the Agile Manifesto, a declaration of four values and twelve principles. These values and principles stand in stark contrast to the traditional Project Manager’s Body </w:t>
       </w:r>
       <w:r>
         <w:rPr>
@@ -4337,7 +4179,6 @@
           <w:color w:val="000000"/>
           <w:szCs w:val="24"/>
         </w:rPr>
-        <w:lastRenderedPageBreak/>
         <w:t>- Phpmyadmin</w:t>
       </w:r>
     </w:p>
@@ -4361,6 +4202,7 @@
           <w:color w:val="000000"/>
           <w:szCs w:val="24"/>
         </w:rPr>
+        <w:lastRenderedPageBreak/>
         <w:t>• Web Server Application</w:t>
       </w:r>
     </w:p>
@@ -4482,6 +4324,7 @@
           <w:color w:val="000000"/>
           <w:szCs w:val="24"/>
         </w:rPr>
+        <w:lastRenderedPageBreak/>
         <w:t>• Other Software/Applications</w:t>
       </w:r>
     </w:p>
@@ -4628,8 +4471,6 @@
           <w:szCs w:val="24"/>
         </w:rPr>
       </w:pPr>
-      <w:bookmarkStart w:id="0" w:name="_GoBack"/>
-      <w:bookmarkEnd w:id="0"/>
     </w:p>
     <w:p>
       <w:pPr>
@@ -4734,21 +4575,8 @@
           <w:szCs w:val="36"/>
         </w:rPr>
         <w:tab/>
-        <w:t xml:space="preserve">Records collection, maintenance, and retention </w:t>
-      </w:r>
-    </w:p>
-    <w:p>
-      <w:pPr>
-        <w:autoSpaceDE w:val="0"/>
-        <w:autoSpaceDN w:val="0"/>
-        <w:adjustRightInd w:val="0"/>
-        <w:spacing w:after="0" w:line="240" w:lineRule="auto"/>
-        <w:rPr>
-          <w:rFonts w:ascii="Times-Roman+2" w:hAnsi="Times-Roman+2" w:cs="Times-Roman+2"/>
-          <w:sz w:val="20"/>
-          <w:szCs w:val="20"/>
-        </w:rPr>
-      </w:pPr>
+        <w:t>Records collection, maintenance, and retention</w:t>
+      </w:r>
       <w:r>
         <w:rPr>
           <w:rFonts w:ascii="Times New Roman" w:hAnsi="Times New Roman" w:cs="Times New Roman"/>
@@ -4756,59 +4584,1376 @@
           <w:sz w:val="28"/>
           <w:szCs w:val="36"/>
         </w:rPr>
-        <w:tab/>
-      </w:r>
-      <w:r>
-        <w:rPr>
-          <w:rFonts w:ascii="Times-Roman+2" w:hAnsi="Times-Roman+2" w:cs="Times-Roman+2"/>
-          <w:sz w:val="20"/>
-          <w:szCs w:val="20"/>
-        </w:rPr>
-        <w:t>This section shall identify the SQA documentation to be retained; shall state the methods and facilities to be used to</w:t>
-      </w:r>
-    </w:p>
-    <w:p>
-      <w:pPr>
-        <w:rPr>
-          <w:rFonts w:ascii="Times-Roman+2" w:hAnsi="Times-Roman+2" w:cs="Times-Roman+2"/>
-          <w:sz w:val="20"/>
-          <w:szCs w:val="20"/>
-        </w:rPr>
-      </w:pPr>
-      <w:r>
-        <w:rPr>
-          <w:rFonts w:ascii="Times-Roman+2" w:hAnsi="Times-Roman+2" w:cs="Times-Roman+2"/>
-          <w:sz w:val="20"/>
-          <w:szCs w:val="20"/>
-        </w:rPr>
-        <w:t>Assemble</w:t>
-      </w:r>
-      <w:r>
-        <w:rPr>
-          <w:rFonts w:ascii="Times-Roman+2" w:hAnsi="Times-Roman+2" w:cs="Times-Roman+2"/>
-          <w:sz w:val="20"/>
-          <w:szCs w:val="20"/>
-        </w:rPr>
-        <w:t>, safeguard, and maintain this documentation; and shall designate the retention period.</w:t>
-      </w:r>
-    </w:p>
-    <w:p>
-      <w:pPr>
-        <w:ind w:firstLine="720"/>
+        <w:t>:</w:t>
+      </w:r>
+      <w:r>
         <w:rPr>
           <w:rFonts w:ascii="Times New Roman" w:hAnsi="Times New Roman" w:cs="Times New Roman"/>
           <w:b/>
-          <w:sz w:val="36"/>
+          <w:sz w:val="28"/>
           <w:szCs w:val="36"/>
         </w:rPr>
-      </w:pPr>
+        <w:t xml:space="preserve"> </w:t>
+      </w:r>
     </w:p>
     <w:p>
       <w:pPr>
         <w:rPr>
           <w:rFonts w:ascii="Times New Roman" w:hAnsi="Times New Roman" w:cs="Times New Roman"/>
-          <w:b/>
-          <w:sz w:val="36"/>
+          <w:sz w:val="24"/>
+        </w:rPr>
+      </w:pPr>
+      <w:r>
+        <w:rPr>
+          <w:rFonts w:ascii="Times New Roman" w:hAnsi="Times New Roman" w:cs="Times New Roman"/>
+          <w:sz w:val="24"/>
+        </w:rPr>
+        <w:t>This section identifies the SQA documentation that would be retained or for archival purposes.</w:t>
+      </w:r>
+    </w:p>
+    <w:p>
+      <w:pPr>
+        <w:rPr>
+          <w:rFonts w:ascii="Times New Roman" w:hAnsi="Times New Roman" w:cs="Times New Roman"/>
+          <w:sz w:val="24"/>
+        </w:rPr>
+      </w:pPr>
+    </w:p>
+    <w:tbl>
+      <w:tblPr>
+        <w:tblW w:w="9828" w:type="dxa"/>
+        <w:tblBorders>
+          <w:top w:val="single" w:sz="4" w:space="0" w:color="000000"/>
+          <w:left w:val="single" w:sz="4" w:space="0" w:color="000000"/>
+          <w:bottom w:val="single" w:sz="4" w:space="0" w:color="000000"/>
+          <w:right w:val="single" w:sz="4" w:space="0" w:color="000000"/>
+          <w:insideH w:val="single" w:sz="4" w:space="0" w:color="000000"/>
+          <w:insideV w:val="single" w:sz="4" w:space="0" w:color="000000"/>
+        </w:tblBorders>
+        <w:tblLook w:val="04A0" w:firstRow="1" w:lastRow="0" w:firstColumn="1" w:lastColumn="0" w:noHBand="0" w:noVBand="1"/>
+      </w:tblPr>
+      <w:tblGrid>
+        <w:gridCol w:w="1869"/>
+        <w:gridCol w:w="3999"/>
+        <w:gridCol w:w="3960"/>
+      </w:tblGrid>
+      <w:tr>
+        <w:trPr>
+          <w:trHeight w:val="265"/>
+        </w:trPr>
+        <w:tc>
+          <w:tcPr>
+            <w:tcW w:w="1869" w:type="dxa"/>
+            <w:tcBorders>
+              <w:top w:val="single" w:sz="8" w:space="0" w:color="000000"/>
+              <w:left w:val="single" w:sz="18" w:space="0" w:color="000000"/>
+              <w:bottom w:val="single" w:sz="18" w:space="0" w:color="000000"/>
+              <w:right w:val="single" w:sz="12" w:space="0" w:color="000000"/>
+            </w:tcBorders>
+            <w:shd w:val="clear" w:color="auto" w:fill="D9D9D9"/>
+            <w:vAlign w:val="center"/>
+          </w:tcPr>
+          <w:p>
+            <w:pPr>
+              <w:jc w:val="center"/>
+            </w:pPr>
+            <w:r>
+              <w:t>Categories</w:t>
+            </w:r>
+          </w:p>
+        </w:tc>
+        <w:tc>
+          <w:tcPr>
+            <w:tcW w:w="3999" w:type="dxa"/>
+            <w:tcBorders>
+              <w:top w:val="single" w:sz="8" w:space="0" w:color="000000"/>
+              <w:left w:val="single" w:sz="12" w:space="0" w:color="000000"/>
+              <w:bottom w:val="single" w:sz="18" w:space="0" w:color="000000"/>
+              <w:right w:val="single" w:sz="12" w:space="0" w:color="000000"/>
+            </w:tcBorders>
+            <w:shd w:val="clear" w:color="auto" w:fill="D9D9D9"/>
+            <w:vAlign w:val="center"/>
+          </w:tcPr>
+          <w:p>
+            <w:pPr>
+              <w:jc w:val="center"/>
+            </w:pPr>
+            <w:r>
+              <w:t>Records/Document Types</w:t>
+            </w:r>
+          </w:p>
+        </w:tc>
+        <w:tc>
+          <w:tcPr>
+            <w:tcW w:w="3960" w:type="dxa"/>
+            <w:tcBorders>
+              <w:top w:val="single" w:sz="8" w:space="0" w:color="000000"/>
+              <w:left w:val="single" w:sz="12" w:space="0" w:color="000000"/>
+              <w:bottom w:val="single" w:sz="18" w:space="0" w:color="000000"/>
+              <w:right w:val="single" w:sz="18" w:space="0" w:color="000000"/>
+            </w:tcBorders>
+            <w:shd w:val="clear" w:color="auto" w:fill="D9D9D9"/>
+            <w:vAlign w:val="center"/>
+          </w:tcPr>
+          <w:p>
+            <w:pPr>
+              <w:jc w:val="center"/>
+            </w:pPr>
+            <w:r>
+              <w:t>Retention Time</w:t>
+            </w:r>
+          </w:p>
+        </w:tc>
+      </w:tr>
+      <w:tr>
+        <w:trPr>
+          <w:trHeight w:val="265"/>
+        </w:trPr>
+        <w:tc>
+          <w:tcPr>
+            <w:tcW w:w="1869" w:type="dxa"/>
+            <w:vMerge w:val="restart"/>
+            <w:tcBorders>
+              <w:left w:val="single" w:sz="18" w:space="0" w:color="000000"/>
+            </w:tcBorders>
+            <w:vAlign w:val="center"/>
+          </w:tcPr>
+          <w:p>
+            <w:pPr>
+              <w:jc w:val="center"/>
+            </w:pPr>
+            <w:r>
+              <w:t>Project Data</w:t>
+            </w:r>
+          </w:p>
+        </w:tc>
+        <w:tc>
+          <w:tcPr>
+            <w:tcW w:w="3999" w:type="dxa"/>
+            <w:vAlign w:val="center"/>
+          </w:tcPr>
+          <w:p>
+            <w:pPr>
+              <w:jc w:val="center"/>
+              <w:rPr>
+                <w:sz w:val="20"/>
+              </w:rPr>
+            </w:pPr>
+            <w:r>
+              <w:rPr>
+                <w:sz w:val="20"/>
+              </w:rPr>
+              <w:t>QA Project Plan</w:t>
+            </w:r>
+          </w:p>
+        </w:tc>
+        <w:tc>
+          <w:tcPr>
+            <w:tcW w:w="3960" w:type="dxa"/>
+            <w:tcBorders>
+              <w:right w:val="single" w:sz="18" w:space="0" w:color="000000"/>
+            </w:tcBorders>
+            <w:vAlign w:val="center"/>
+          </w:tcPr>
+          <w:p>
+            <w:pPr>
+              <w:jc w:val="center"/>
+            </w:pPr>
+            <w:r>
+              <w:rPr>
+                <w:sz w:val="20"/>
+              </w:rPr>
+              <w:t>For Archival after</w:t>
+            </w:r>
+            <w:r>
+              <w:rPr>
+                <w:sz w:val="20"/>
+              </w:rPr>
+              <w:t xml:space="preserve"> </w:t>
+            </w:r>
+            <w:r>
+              <w:rPr>
+                <w:sz w:val="20"/>
+              </w:rPr>
+              <w:t>1 year</w:t>
+            </w:r>
+          </w:p>
+        </w:tc>
+      </w:tr>
+      <w:tr>
+        <w:trPr>
+          <w:trHeight w:val="285"/>
+        </w:trPr>
+        <w:tc>
+          <w:tcPr>
+            <w:tcW w:w="1869" w:type="dxa"/>
+            <w:vMerge/>
+            <w:tcBorders>
+              <w:left w:val="single" w:sz="18" w:space="0" w:color="000000"/>
+            </w:tcBorders>
+            <w:vAlign w:val="center"/>
+          </w:tcPr>
+          <w:p>
+            <w:pPr>
+              <w:jc w:val="center"/>
+            </w:pPr>
+          </w:p>
+        </w:tc>
+        <w:tc>
+          <w:tcPr>
+            <w:tcW w:w="3999" w:type="dxa"/>
+            <w:vAlign w:val="center"/>
+          </w:tcPr>
+          <w:p>
+            <w:pPr>
+              <w:jc w:val="center"/>
+              <w:rPr>
+                <w:sz w:val="20"/>
+              </w:rPr>
+            </w:pPr>
+            <w:r>
+              <w:rPr>
+                <w:sz w:val="20"/>
+              </w:rPr>
+              <w:t>Test Plan / Test Cases</w:t>
+            </w:r>
+          </w:p>
+        </w:tc>
+        <w:tc>
+          <w:tcPr>
+            <w:tcW w:w="3960" w:type="dxa"/>
+            <w:tcBorders>
+              <w:right w:val="single" w:sz="18" w:space="0" w:color="000000"/>
+            </w:tcBorders>
+            <w:vAlign w:val="center"/>
+          </w:tcPr>
+          <w:p>
+            <w:pPr>
+              <w:jc w:val="center"/>
+            </w:pPr>
+            <w:r>
+              <w:rPr>
+                <w:sz w:val="20"/>
+              </w:rPr>
+              <w:t>For Archival after</w:t>
+            </w:r>
+            <w:r>
+              <w:rPr>
+                <w:sz w:val="20"/>
+              </w:rPr>
+              <w:t xml:space="preserve"> </w:t>
+            </w:r>
+            <w:r>
+              <w:rPr>
+                <w:sz w:val="20"/>
+              </w:rPr>
+              <w:t>1 year</w:t>
+            </w:r>
+          </w:p>
+        </w:tc>
+      </w:tr>
+      <w:tr>
+        <w:trPr>
+          <w:trHeight w:val="285"/>
+        </w:trPr>
+        <w:tc>
+          <w:tcPr>
+            <w:tcW w:w="1869" w:type="dxa"/>
+            <w:vMerge/>
+            <w:tcBorders>
+              <w:left w:val="single" w:sz="18" w:space="0" w:color="000000"/>
+            </w:tcBorders>
+            <w:vAlign w:val="center"/>
+          </w:tcPr>
+          <w:p>
+            <w:pPr>
+              <w:jc w:val="center"/>
+            </w:pPr>
+          </w:p>
+        </w:tc>
+        <w:tc>
+          <w:tcPr>
+            <w:tcW w:w="3999" w:type="dxa"/>
+            <w:vAlign w:val="center"/>
+          </w:tcPr>
+          <w:p>
+            <w:pPr>
+              <w:jc w:val="center"/>
+              <w:rPr>
+                <w:sz w:val="20"/>
+              </w:rPr>
+            </w:pPr>
+            <w:r>
+              <w:rPr>
+                <w:sz w:val="20"/>
+              </w:rPr>
+              <w:t>Sample collection/measurement records</w:t>
+            </w:r>
+          </w:p>
+        </w:tc>
+        <w:tc>
+          <w:tcPr>
+            <w:tcW w:w="3960" w:type="dxa"/>
+            <w:tcBorders>
+              <w:right w:val="single" w:sz="18" w:space="0" w:color="000000"/>
+            </w:tcBorders>
+            <w:vAlign w:val="center"/>
+          </w:tcPr>
+          <w:p>
+            <w:pPr>
+              <w:jc w:val="center"/>
+            </w:pPr>
+            <w:r>
+              <w:rPr>
+                <w:sz w:val="20"/>
+              </w:rPr>
+              <w:t>For Arc</w:t>
+            </w:r>
+            <w:r>
+              <w:rPr>
+                <w:sz w:val="20"/>
+              </w:rPr>
+              <w:t>hival after</w:t>
+            </w:r>
+            <w:r>
+              <w:rPr>
+                <w:sz w:val="20"/>
+              </w:rPr>
+              <w:t xml:space="preserve"> 1 year</w:t>
+            </w:r>
+          </w:p>
+        </w:tc>
+      </w:tr>
+      <w:tr>
+        <w:trPr>
+          <w:trHeight w:val="285"/>
+        </w:trPr>
+        <w:tc>
+          <w:tcPr>
+            <w:tcW w:w="1869" w:type="dxa"/>
+            <w:vMerge/>
+            <w:tcBorders>
+              <w:left w:val="single" w:sz="18" w:space="0" w:color="000000"/>
+            </w:tcBorders>
+            <w:vAlign w:val="center"/>
+          </w:tcPr>
+          <w:p>
+            <w:pPr>
+              <w:jc w:val="center"/>
+            </w:pPr>
+          </w:p>
+        </w:tc>
+        <w:tc>
+          <w:tcPr>
+            <w:tcW w:w="3999" w:type="dxa"/>
+            <w:vAlign w:val="center"/>
+          </w:tcPr>
+          <w:p>
+            <w:pPr>
+              <w:jc w:val="center"/>
+              <w:rPr>
+                <w:sz w:val="20"/>
+              </w:rPr>
+            </w:pPr>
+            <w:r>
+              <w:rPr>
+                <w:sz w:val="20"/>
+              </w:rPr>
+              <w:t>Sample Handling &amp; Custody Records</w:t>
+            </w:r>
+          </w:p>
+        </w:tc>
+        <w:tc>
+          <w:tcPr>
+            <w:tcW w:w="3960" w:type="dxa"/>
+            <w:tcBorders>
+              <w:right w:val="single" w:sz="18" w:space="0" w:color="000000"/>
+            </w:tcBorders>
+            <w:vAlign w:val="center"/>
+          </w:tcPr>
+          <w:p>
+            <w:pPr>
+              <w:jc w:val="center"/>
+            </w:pPr>
+            <w:r>
+              <w:rPr>
+                <w:sz w:val="20"/>
+              </w:rPr>
+              <w:t>For Archival after</w:t>
+            </w:r>
+            <w:r>
+              <w:rPr>
+                <w:sz w:val="20"/>
+              </w:rPr>
+              <w:t xml:space="preserve"> </w:t>
+            </w:r>
+            <w:r>
+              <w:rPr>
+                <w:sz w:val="20"/>
+              </w:rPr>
+              <w:t>1 year</w:t>
+            </w:r>
+          </w:p>
+        </w:tc>
+      </w:tr>
+      <w:tr>
+        <w:trPr>
+          <w:trHeight w:val="265"/>
+        </w:trPr>
+        <w:tc>
+          <w:tcPr>
+            <w:tcW w:w="1869" w:type="dxa"/>
+            <w:tcBorders>
+              <w:left w:val="single" w:sz="18" w:space="0" w:color="000000"/>
+            </w:tcBorders>
+            <w:vAlign w:val="center"/>
+          </w:tcPr>
+          <w:p>
+            <w:pPr>
+              <w:jc w:val="center"/>
+            </w:pPr>
+            <w:r>
+              <w:t>Raw Data</w:t>
+            </w:r>
+          </w:p>
+        </w:tc>
+        <w:tc>
+          <w:tcPr>
+            <w:tcW w:w="3999" w:type="dxa"/>
+            <w:vAlign w:val="center"/>
+          </w:tcPr>
+          <w:p>
+            <w:pPr>
+              <w:jc w:val="center"/>
+              <w:rPr>
+                <w:sz w:val="20"/>
+              </w:rPr>
+            </w:pPr>
+            <w:r>
+              <w:rPr>
+                <w:sz w:val="20"/>
+              </w:rPr>
+              <w:t>Project</w:t>
+            </w:r>
+            <w:r>
+              <w:rPr>
+                <w:sz w:val="20"/>
+              </w:rPr>
+              <w:t xml:space="preserve"> data (sample, QC and calibration) including data entry forms</w:t>
+            </w:r>
+          </w:p>
+        </w:tc>
+        <w:tc>
+          <w:tcPr>
+            <w:tcW w:w="3960" w:type="dxa"/>
+            <w:tcBorders>
+              <w:right w:val="single" w:sz="18" w:space="0" w:color="000000"/>
+            </w:tcBorders>
+            <w:vAlign w:val="center"/>
+          </w:tcPr>
+          <w:p>
+            <w:pPr>
+              <w:jc w:val="center"/>
+            </w:pPr>
+            <w:r>
+              <w:rPr>
+                <w:sz w:val="20"/>
+              </w:rPr>
+              <w:t>For Archival after</w:t>
+            </w:r>
+            <w:r>
+              <w:rPr>
+                <w:sz w:val="20"/>
+              </w:rPr>
+              <w:t xml:space="preserve"> </w:t>
+            </w:r>
+            <w:bookmarkStart w:id="0" w:name="_GoBack"/>
+            <w:bookmarkEnd w:id="0"/>
+            <w:r>
+              <w:rPr>
+                <w:sz w:val="20"/>
+              </w:rPr>
+              <w:t>1 year</w:t>
+            </w:r>
+          </w:p>
+        </w:tc>
+      </w:tr>
+      <w:tr>
+        <w:trPr>
+          <w:trHeight w:val="265"/>
+        </w:trPr>
+        <w:tc>
+          <w:tcPr>
+            <w:tcW w:w="1869" w:type="dxa"/>
+            <w:vMerge w:val="restart"/>
+            <w:tcBorders>
+              <w:left w:val="single" w:sz="18" w:space="0" w:color="000000"/>
+            </w:tcBorders>
+            <w:vAlign w:val="center"/>
+          </w:tcPr>
+          <w:p>
+            <w:pPr>
+              <w:jc w:val="center"/>
+            </w:pPr>
+            <w:r>
+              <w:t>Data Reporting</w:t>
+            </w:r>
+          </w:p>
+        </w:tc>
+        <w:tc>
+          <w:tcPr>
+            <w:tcW w:w="3999" w:type="dxa"/>
+            <w:vAlign w:val="center"/>
+          </w:tcPr>
+          <w:p>
+            <w:pPr>
+              <w:jc w:val="center"/>
+              <w:rPr>
+                <w:sz w:val="20"/>
+              </w:rPr>
+            </w:pPr>
+            <w:r>
+              <w:rPr>
+                <w:sz w:val="20"/>
+              </w:rPr>
+              <w:t xml:space="preserve">System Monitoring Reports </w:t>
+            </w:r>
+          </w:p>
+          <w:p>
+            <w:pPr>
+              <w:jc w:val="center"/>
+              <w:rPr>
+                <w:sz w:val="20"/>
+              </w:rPr>
+            </w:pPr>
+            <w:r>
+              <w:rPr>
+                <w:sz w:val="20"/>
+              </w:rPr>
+              <w:t>(DFDs,  for work flow</w:t>
+            </w:r>
+            <w:r>
+              <w:rPr>
+                <w:sz w:val="20"/>
+              </w:rPr>
+              <w:t>)</w:t>
+            </w:r>
+          </w:p>
+        </w:tc>
+        <w:tc>
+          <w:tcPr>
+            <w:tcW w:w="3960" w:type="dxa"/>
+            <w:tcBorders>
+              <w:right w:val="single" w:sz="18" w:space="0" w:color="000000"/>
+            </w:tcBorders>
+            <w:vAlign w:val="center"/>
+          </w:tcPr>
+          <w:p>
+            <w:pPr>
+              <w:jc w:val="center"/>
+              <w:rPr>
+                <w:sz w:val="20"/>
+              </w:rPr>
+            </w:pPr>
+            <w:r>
+              <w:rPr>
+                <w:sz w:val="20"/>
+              </w:rPr>
+              <w:t>For Archival after</w:t>
+            </w:r>
+            <w:r>
+              <w:rPr>
+                <w:sz w:val="20"/>
+              </w:rPr>
+              <w:t xml:space="preserve"> </w:t>
+            </w:r>
+            <w:r>
+              <w:rPr>
+                <w:sz w:val="20"/>
+              </w:rPr>
+              <w:t>1 year</w:t>
+            </w:r>
+          </w:p>
+        </w:tc>
+      </w:tr>
+      <w:tr>
+        <w:trPr>
+          <w:trHeight w:val="265"/>
+        </w:trPr>
+        <w:tc>
+          <w:tcPr>
+            <w:tcW w:w="1869" w:type="dxa"/>
+            <w:vMerge/>
+            <w:tcBorders>
+              <w:left w:val="single" w:sz="18" w:space="0" w:color="000000"/>
+            </w:tcBorders>
+            <w:vAlign w:val="center"/>
+          </w:tcPr>
+          <w:p>
+            <w:pPr>
+              <w:jc w:val="center"/>
+            </w:pPr>
+          </w:p>
+        </w:tc>
+        <w:tc>
+          <w:tcPr>
+            <w:tcW w:w="3999" w:type="dxa"/>
+            <w:vAlign w:val="center"/>
+          </w:tcPr>
+          <w:p>
+            <w:pPr>
+              <w:jc w:val="center"/>
+              <w:rPr>
+                <w:sz w:val="20"/>
+              </w:rPr>
+            </w:pPr>
+            <w:r>
+              <w:rPr>
+                <w:sz w:val="20"/>
+              </w:rPr>
+              <w:t>Progress reports</w:t>
+            </w:r>
+          </w:p>
+        </w:tc>
+        <w:tc>
+          <w:tcPr>
+            <w:tcW w:w="3960" w:type="dxa"/>
+            <w:tcBorders>
+              <w:right w:val="single" w:sz="18" w:space="0" w:color="000000"/>
+            </w:tcBorders>
+            <w:vAlign w:val="center"/>
+          </w:tcPr>
+          <w:p>
+            <w:pPr>
+              <w:jc w:val="center"/>
+            </w:pPr>
+            <w:r>
+              <w:rPr>
+                <w:sz w:val="20"/>
+              </w:rPr>
+              <w:t>For Archival after</w:t>
+            </w:r>
+            <w:r>
+              <w:rPr>
+                <w:sz w:val="20"/>
+              </w:rPr>
+              <w:t xml:space="preserve"> </w:t>
+            </w:r>
+            <w:r>
+              <w:rPr>
+                <w:sz w:val="20"/>
+              </w:rPr>
+              <w:t>1 year</w:t>
+            </w:r>
+          </w:p>
+        </w:tc>
+      </w:tr>
+      <w:tr>
+        <w:trPr>
+          <w:trHeight w:val="265"/>
+        </w:trPr>
+        <w:tc>
+          <w:tcPr>
+            <w:tcW w:w="1869" w:type="dxa"/>
+            <w:vMerge/>
+            <w:tcBorders>
+              <w:left w:val="single" w:sz="18" w:space="0" w:color="000000"/>
+            </w:tcBorders>
+            <w:vAlign w:val="center"/>
+          </w:tcPr>
+          <w:p>
+            <w:pPr>
+              <w:jc w:val="center"/>
+            </w:pPr>
+          </w:p>
+        </w:tc>
+        <w:tc>
+          <w:tcPr>
+            <w:tcW w:w="3999" w:type="dxa"/>
+            <w:vAlign w:val="center"/>
+          </w:tcPr>
+          <w:p>
+            <w:pPr>
+              <w:jc w:val="center"/>
+              <w:rPr>
+                <w:sz w:val="20"/>
+              </w:rPr>
+            </w:pPr>
+            <w:r>
+              <w:rPr>
+                <w:sz w:val="20"/>
+              </w:rPr>
+              <w:t>Project data/summary reports</w:t>
+            </w:r>
+          </w:p>
+        </w:tc>
+        <w:tc>
+          <w:tcPr>
+            <w:tcW w:w="3960" w:type="dxa"/>
+            <w:tcBorders>
+              <w:right w:val="single" w:sz="18" w:space="0" w:color="000000"/>
+            </w:tcBorders>
+            <w:vAlign w:val="center"/>
+          </w:tcPr>
+          <w:p>
+            <w:pPr>
+              <w:jc w:val="center"/>
+            </w:pPr>
+            <w:r>
+              <w:rPr>
+                <w:sz w:val="20"/>
+              </w:rPr>
+              <w:t>For Archival after</w:t>
+            </w:r>
+            <w:r>
+              <w:rPr>
+                <w:sz w:val="20"/>
+              </w:rPr>
+              <w:t xml:space="preserve"> </w:t>
+            </w:r>
+            <w:r>
+              <w:rPr>
+                <w:sz w:val="20"/>
+              </w:rPr>
+              <w:t>1 year</w:t>
+            </w:r>
+          </w:p>
+        </w:tc>
+      </w:tr>
+      <w:tr>
+        <w:trPr>
+          <w:trHeight w:val="710"/>
+        </w:trPr>
+        <w:tc>
+          <w:tcPr>
+            <w:tcW w:w="1869" w:type="dxa"/>
+            <w:vMerge/>
+            <w:tcBorders>
+              <w:left w:val="single" w:sz="18" w:space="0" w:color="000000"/>
+            </w:tcBorders>
+            <w:vAlign w:val="center"/>
+          </w:tcPr>
+          <w:p>
+            <w:pPr>
+              <w:jc w:val="center"/>
+            </w:pPr>
+          </w:p>
+        </w:tc>
+        <w:tc>
+          <w:tcPr>
+            <w:tcW w:w="3999" w:type="dxa"/>
+            <w:vAlign w:val="center"/>
+          </w:tcPr>
+          <w:p>
+            <w:pPr>
+              <w:jc w:val="center"/>
+              <w:rPr>
+                <w:sz w:val="20"/>
+              </w:rPr>
+            </w:pPr>
+            <w:r>
+              <w:rPr>
+                <w:sz w:val="20"/>
+              </w:rPr>
+              <w:t>Inspection Report</w:t>
+            </w:r>
+          </w:p>
+        </w:tc>
+        <w:tc>
+          <w:tcPr>
+            <w:tcW w:w="3960" w:type="dxa"/>
+            <w:tcBorders>
+              <w:right w:val="single" w:sz="18" w:space="0" w:color="000000"/>
+            </w:tcBorders>
+            <w:vAlign w:val="center"/>
+          </w:tcPr>
+          <w:p>
+            <w:pPr>
+              <w:jc w:val="center"/>
+            </w:pPr>
+            <w:r>
+              <w:rPr>
+                <w:sz w:val="20"/>
+              </w:rPr>
+              <w:t>For Archival after</w:t>
+            </w:r>
+            <w:r>
+              <w:rPr>
+                <w:sz w:val="20"/>
+              </w:rPr>
+              <w:t xml:space="preserve"> </w:t>
+            </w:r>
+            <w:r>
+              <w:rPr>
+                <w:sz w:val="20"/>
+              </w:rPr>
+              <w:t>1 year</w:t>
+            </w:r>
+          </w:p>
+        </w:tc>
+      </w:tr>
+      <w:tr>
+        <w:trPr>
+          <w:trHeight w:val="265"/>
+        </w:trPr>
+        <w:tc>
+          <w:tcPr>
+            <w:tcW w:w="1869" w:type="dxa"/>
+            <w:vMerge w:val="restart"/>
+            <w:tcBorders>
+              <w:left w:val="single" w:sz="18" w:space="0" w:color="000000"/>
+            </w:tcBorders>
+            <w:vAlign w:val="center"/>
+          </w:tcPr>
+          <w:p>
+            <w:pPr>
+              <w:jc w:val="center"/>
+            </w:pPr>
+            <w:r>
+              <w:t>Data Management</w:t>
+            </w:r>
+          </w:p>
+        </w:tc>
+        <w:tc>
+          <w:tcPr>
+            <w:tcW w:w="3999" w:type="dxa"/>
+            <w:vAlign w:val="center"/>
+          </w:tcPr>
+          <w:p>
+            <w:pPr>
+              <w:jc w:val="center"/>
+              <w:rPr>
+                <w:sz w:val="20"/>
+              </w:rPr>
+            </w:pPr>
+            <w:r>
+              <w:rPr>
+                <w:sz w:val="20"/>
+              </w:rPr>
+              <w:t>Data management plans/flowcharts</w:t>
+            </w:r>
+          </w:p>
+        </w:tc>
+        <w:tc>
+          <w:tcPr>
+            <w:tcW w:w="3960" w:type="dxa"/>
+            <w:tcBorders>
+              <w:right w:val="single" w:sz="18" w:space="0" w:color="000000"/>
+            </w:tcBorders>
+            <w:vAlign w:val="center"/>
+          </w:tcPr>
+          <w:p>
+            <w:pPr>
+              <w:jc w:val="center"/>
+            </w:pPr>
+            <w:r>
+              <w:rPr>
+                <w:sz w:val="20"/>
+              </w:rPr>
+              <w:t>For Archival after 1 year</w:t>
+            </w:r>
+          </w:p>
+        </w:tc>
+      </w:tr>
+      <w:tr>
+        <w:trPr>
+          <w:trHeight w:val="265"/>
+        </w:trPr>
+        <w:tc>
+          <w:tcPr>
+            <w:tcW w:w="1869" w:type="dxa"/>
+            <w:vMerge/>
+            <w:tcBorders>
+              <w:left w:val="single" w:sz="18" w:space="0" w:color="000000"/>
+            </w:tcBorders>
+            <w:vAlign w:val="center"/>
+          </w:tcPr>
+          <w:p>
+            <w:pPr>
+              <w:jc w:val="center"/>
+            </w:pPr>
+          </w:p>
+        </w:tc>
+        <w:tc>
+          <w:tcPr>
+            <w:tcW w:w="3999" w:type="dxa"/>
+            <w:vAlign w:val="center"/>
+          </w:tcPr>
+          <w:p>
+            <w:pPr>
+              <w:jc w:val="center"/>
+              <w:rPr>
+                <w:sz w:val="20"/>
+              </w:rPr>
+            </w:pPr>
+            <w:r>
+              <w:rPr>
+                <w:sz w:val="20"/>
+              </w:rPr>
+              <w:t>Data algorithms</w:t>
+            </w:r>
+          </w:p>
+        </w:tc>
+        <w:tc>
+          <w:tcPr>
+            <w:tcW w:w="3960" w:type="dxa"/>
+            <w:tcBorders>
+              <w:right w:val="single" w:sz="18" w:space="0" w:color="000000"/>
+            </w:tcBorders>
+            <w:vAlign w:val="center"/>
+          </w:tcPr>
+          <w:p>
+            <w:pPr>
+              <w:jc w:val="center"/>
+            </w:pPr>
+            <w:r>
+              <w:rPr>
+                <w:sz w:val="20"/>
+              </w:rPr>
+              <w:t>For Archival after 1 year</w:t>
+            </w:r>
+          </w:p>
+        </w:tc>
+      </w:tr>
+      <w:tr>
+        <w:trPr>
+          <w:trHeight w:val="70"/>
+        </w:trPr>
+        <w:tc>
+          <w:tcPr>
+            <w:tcW w:w="1869" w:type="dxa"/>
+            <w:vMerge/>
+            <w:tcBorders>
+              <w:left w:val="single" w:sz="18" w:space="0" w:color="000000"/>
+            </w:tcBorders>
+            <w:vAlign w:val="center"/>
+          </w:tcPr>
+          <w:p>
+            <w:pPr>
+              <w:jc w:val="center"/>
+            </w:pPr>
+          </w:p>
+        </w:tc>
+        <w:tc>
+          <w:tcPr>
+            <w:tcW w:w="3999" w:type="dxa"/>
+            <w:vAlign w:val="center"/>
+          </w:tcPr>
+          <w:p>
+            <w:pPr>
+              <w:jc w:val="center"/>
+              <w:rPr>
+                <w:sz w:val="20"/>
+              </w:rPr>
+            </w:pPr>
+            <w:r>
+              <w:rPr>
+                <w:sz w:val="20"/>
+              </w:rPr>
+              <w:t>Entity Relational Diagrams (ERD)</w:t>
+            </w:r>
+          </w:p>
+        </w:tc>
+        <w:tc>
+          <w:tcPr>
+            <w:tcW w:w="3960" w:type="dxa"/>
+            <w:tcBorders>
+              <w:right w:val="single" w:sz="18" w:space="0" w:color="000000"/>
+            </w:tcBorders>
+            <w:vAlign w:val="center"/>
+          </w:tcPr>
+          <w:p>
+            <w:pPr>
+              <w:jc w:val="center"/>
+            </w:pPr>
+            <w:r>
+              <w:rPr>
+                <w:sz w:val="20"/>
+              </w:rPr>
+              <w:t>For Archival after 1 year</w:t>
+            </w:r>
+          </w:p>
+        </w:tc>
+      </w:tr>
+      <w:tr>
+        <w:trPr>
+          <w:trHeight w:val="620"/>
+        </w:trPr>
+        <w:tc>
+          <w:tcPr>
+            <w:tcW w:w="1869" w:type="dxa"/>
+            <w:vMerge w:val="restart"/>
+            <w:tcBorders>
+              <w:left w:val="single" w:sz="18" w:space="0" w:color="000000"/>
+            </w:tcBorders>
+            <w:vAlign w:val="center"/>
+          </w:tcPr>
+          <w:p>
+            <w:pPr>
+              <w:jc w:val="center"/>
+            </w:pPr>
+            <w:r>
+              <w:lastRenderedPageBreak/>
+              <w:t>Quality Assurance</w:t>
+            </w:r>
+          </w:p>
+        </w:tc>
+        <w:tc>
+          <w:tcPr>
+            <w:tcW w:w="3999" w:type="dxa"/>
+            <w:vAlign w:val="center"/>
+          </w:tcPr>
+          <w:p>
+            <w:pPr>
+              <w:jc w:val="center"/>
+              <w:rPr>
+                <w:sz w:val="20"/>
+              </w:rPr>
+            </w:pPr>
+            <w:r>
+              <w:rPr>
+                <w:sz w:val="20"/>
+              </w:rPr>
+              <w:t>Control charts</w:t>
+            </w:r>
+          </w:p>
+        </w:tc>
+        <w:tc>
+          <w:tcPr>
+            <w:tcW w:w="3960" w:type="dxa"/>
+            <w:tcBorders>
+              <w:right w:val="single" w:sz="18" w:space="0" w:color="000000"/>
+            </w:tcBorders>
+            <w:vAlign w:val="center"/>
+          </w:tcPr>
+          <w:p>
+            <w:pPr>
+              <w:jc w:val="center"/>
+            </w:pPr>
+            <w:r>
+              <w:rPr>
+                <w:sz w:val="20"/>
+              </w:rPr>
+              <w:t>For Archival after 1 year</w:t>
+            </w:r>
+          </w:p>
+        </w:tc>
+      </w:tr>
+      <w:tr>
+        <w:trPr>
+          <w:trHeight w:val="265"/>
+        </w:trPr>
+        <w:tc>
+          <w:tcPr>
+            <w:tcW w:w="1869" w:type="dxa"/>
+            <w:vMerge/>
+            <w:tcBorders>
+              <w:left w:val="single" w:sz="18" w:space="0" w:color="000000"/>
+            </w:tcBorders>
+            <w:vAlign w:val="center"/>
+          </w:tcPr>
+          <w:p>
+            <w:pPr>
+              <w:jc w:val="center"/>
+            </w:pPr>
+          </w:p>
+        </w:tc>
+        <w:tc>
+          <w:tcPr>
+            <w:tcW w:w="3999" w:type="dxa"/>
+            <w:vAlign w:val="center"/>
+          </w:tcPr>
+          <w:p>
+            <w:pPr>
+              <w:jc w:val="center"/>
+              <w:rPr>
+                <w:sz w:val="20"/>
+              </w:rPr>
+            </w:pPr>
+            <w:r>
+              <w:rPr>
+                <w:sz w:val="20"/>
+              </w:rPr>
+              <w:t>Data quality assessments</w:t>
+            </w:r>
+          </w:p>
+        </w:tc>
+        <w:tc>
+          <w:tcPr>
+            <w:tcW w:w="3960" w:type="dxa"/>
+            <w:tcBorders>
+              <w:right w:val="single" w:sz="18" w:space="0" w:color="000000"/>
+            </w:tcBorders>
+            <w:vAlign w:val="center"/>
+          </w:tcPr>
+          <w:p>
+            <w:pPr>
+              <w:jc w:val="center"/>
+            </w:pPr>
+            <w:r>
+              <w:rPr>
+                <w:sz w:val="20"/>
+              </w:rPr>
+              <w:t>For Archival after 1 year</w:t>
+            </w:r>
+          </w:p>
+        </w:tc>
+      </w:tr>
+      <w:tr>
+        <w:trPr>
+          <w:trHeight w:val="265"/>
+        </w:trPr>
+        <w:tc>
+          <w:tcPr>
+            <w:tcW w:w="1869" w:type="dxa"/>
+            <w:vMerge/>
+            <w:tcBorders>
+              <w:left w:val="single" w:sz="18" w:space="0" w:color="000000"/>
+            </w:tcBorders>
+            <w:vAlign w:val="center"/>
+          </w:tcPr>
+          <w:p>
+            <w:pPr>
+              <w:jc w:val="center"/>
+            </w:pPr>
+          </w:p>
+        </w:tc>
+        <w:tc>
+          <w:tcPr>
+            <w:tcW w:w="3999" w:type="dxa"/>
+            <w:vAlign w:val="center"/>
+          </w:tcPr>
+          <w:p>
+            <w:pPr>
+              <w:jc w:val="center"/>
+              <w:rPr>
+                <w:sz w:val="20"/>
+              </w:rPr>
+            </w:pPr>
+            <w:r>
+              <w:rPr>
+                <w:sz w:val="20"/>
+              </w:rPr>
+              <w:t>QA reports/corrective action reports</w:t>
+            </w:r>
+          </w:p>
+        </w:tc>
+        <w:tc>
+          <w:tcPr>
+            <w:tcW w:w="3960" w:type="dxa"/>
+            <w:tcBorders>
+              <w:right w:val="single" w:sz="18" w:space="0" w:color="000000"/>
+            </w:tcBorders>
+            <w:vAlign w:val="center"/>
+          </w:tcPr>
+          <w:p>
+            <w:pPr>
+              <w:jc w:val="center"/>
+            </w:pPr>
+            <w:r>
+              <w:rPr>
+                <w:sz w:val="20"/>
+              </w:rPr>
+              <w:t>For Archival after 1 year</w:t>
+            </w:r>
+          </w:p>
+        </w:tc>
+      </w:tr>
+      <w:tr>
+        <w:trPr>
+          <w:trHeight w:val="265"/>
+        </w:trPr>
+        <w:tc>
+          <w:tcPr>
+            <w:tcW w:w="1869" w:type="dxa"/>
+            <w:vMerge/>
+            <w:tcBorders>
+              <w:left w:val="single" w:sz="18" w:space="0" w:color="000000"/>
+            </w:tcBorders>
+            <w:vAlign w:val="center"/>
+          </w:tcPr>
+          <w:p>
+            <w:pPr>
+              <w:jc w:val="center"/>
+            </w:pPr>
+          </w:p>
+        </w:tc>
+        <w:tc>
+          <w:tcPr>
+            <w:tcW w:w="3999" w:type="dxa"/>
+            <w:vAlign w:val="center"/>
+          </w:tcPr>
+          <w:p>
+            <w:pPr>
+              <w:jc w:val="center"/>
+              <w:rPr>
+                <w:sz w:val="20"/>
+              </w:rPr>
+            </w:pPr>
+            <w:r>
+              <w:rPr>
+                <w:sz w:val="20"/>
+              </w:rPr>
+              <w:t>Response</w:t>
+            </w:r>
+          </w:p>
+        </w:tc>
+        <w:tc>
+          <w:tcPr>
+            <w:tcW w:w="3960" w:type="dxa"/>
+            <w:tcBorders>
+              <w:right w:val="single" w:sz="18" w:space="0" w:color="000000"/>
+            </w:tcBorders>
+            <w:vAlign w:val="center"/>
+          </w:tcPr>
+          <w:p>
+            <w:pPr>
+              <w:jc w:val="center"/>
+            </w:pPr>
+            <w:r>
+              <w:rPr>
+                <w:sz w:val="20"/>
+              </w:rPr>
+              <w:t>For Arc</w:t>
+            </w:r>
+            <w:r>
+              <w:rPr>
+                <w:sz w:val="20"/>
+              </w:rPr>
+              <w:t>hival after</w:t>
+            </w:r>
+            <w:r>
+              <w:rPr>
+                <w:sz w:val="20"/>
+              </w:rPr>
+              <w:t xml:space="preserve"> 1 year</w:t>
+            </w:r>
+          </w:p>
+        </w:tc>
+      </w:tr>
+      <w:tr>
+        <w:trPr>
+          <w:trHeight w:val="265"/>
+        </w:trPr>
+        <w:tc>
+          <w:tcPr>
+            <w:tcW w:w="1869" w:type="dxa"/>
+            <w:vMerge/>
+            <w:tcBorders>
+              <w:left w:val="single" w:sz="18" w:space="0" w:color="000000"/>
+            </w:tcBorders>
+            <w:vAlign w:val="center"/>
+          </w:tcPr>
+          <w:p>
+            <w:pPr>
+              <w:jc w:val="center"/>
+            </w:pPr>
+          </w:p>
+        </w:tc>
+        <w:tc>
+          <w:tcPr>
+            <w:tcW w:w="3999" w:type="dxa"/>
+            <w:vAlign w:val="center"/>
+          </w:tcPr>
+          <w:p>
+            <w:pPr>
+              <w:jc w:val="center"/>
+              <w:rPr>
+                <w:sz w:val="20"/>
+              </w:rPr>
+            </w:pPr>
+            <w:r>
+              <w:rPr>
+                <w:sz w:val="20"/>
+              </w:rPr>
+              <w:t>Performance Evaluation Samples</w:t>
+            </w:r>
+          </w:p>
+        </w:tc>
+        <w:tc>
+          <w:tcPr>
+            <w:tcW w:w="3960" w:type="dxa"/>
+            <w:tcBorders>
+              <w:right w:val="single" w:sz="18" w:space="0" w:color="000000"/>
+            </w:tcBorders>
+            <w:vAlign w:val="center"/>
+          </w:tcPr>
+          <w:p>
+            <w:pPr>
+              <w:jc w:val="center"/>
+            </w:pPr>
+            <w:r>
+              <w:rPr>
+                <w:sz w:val="20"/>
+              </w:rPr>
+              <w:t>For Archival after 1 year</w:t>
+            </w:r>
+          </w:p>
+        </w:tc>
+      </w:tr>
+      <w:tr>
+        <w:trPr>
+          <w:trHeight w:val="285"/>
+        </w:trPr>
+        <w:tc>
+          <w:tcPr>
+            <w:tcW w:w="1869" w:type="dxa"/>
+            <w:vMerge/>
+            <w:tcBorders>
+              <w:left w:val="single" w:sz="18" w:space="0" w:color="000000"/>
+              <w:bottom w:val="single" w:sz="18" w:space="0" w:color="000000"/>
+            </w:tcBorders>
+            <w:vAlign w:val="center"/>
+          </w:tcPr>
+          <w:p>
+            <w:pPr>
+              <w:jc w:val="center"/>
+            </w:pPr>
+          </w:p>
+        </w:tc>
+        <w:tc>
+          <w:tcPr>
+            <w:tcW w:w="3999" w:type="dxa"/>
+            <w:tcBorders>
+              <w:bottom w:val="single" w:sz="18" w:space="0" w:color="000000"/>
+            </w:tcBorders>
+            <w:vAlign w:val="center"/>
+          </w:tcPr>
+          <w:p>
+            <w:pPr>
+              <w:jc w:val="center"/>
+              <w:rPr>
+                <w:sz w:val="20"/>
+              </w:rPr>
+            </w:pPr>
+          </w:p>
+        </w:tc>
+        <w:tc>
+          <w:tcPr>
+            <w:tcW w:w="3960" w:type="dxa"/>
+            <w:tcBorders>
+              <w:bottom w:val="single" w:sz="18" w:space="0" w:color="000000"/>
+              <w:right w:val="single" w:sz="18" w:space="0" w:color="000000"/>
+            </w:tcBorders>
+            <w:vAlign w:val="center"/>
+          </w:tcPr>
+          <w:p>
+            <w:pPr>
+              <w:jc w:val="center"/>
+              <w:rPr>
+                <w:sz w:val="20"/>
+              </w:rPr>
+            </w:pPr>
+          </w:p>
+        </w:tc>
+      </w:tr>
+    </w:tbl>
+    <w:p>
+      <w:pPr>
+        <w:rPr>
+          <w:rFonts w:ascii="Times New Roman" w:hAnsi="Times New Roman" w:cs="Times New Roman"/>
+          <w:b/>
+          <w:sz w:val="40"/>
           <w:szCs w:val="36"/>
         </w:rPr>
       </w:pPr>
@@ -4892,7 +6037,7 @@
             <w:bCs/>
             <w:noProof/>
           </w:rPr>
-          <w:t>1</w:t>
+          <w:t>6</w:t>
         </w:r>
         <w:r>
           <w:rPr>

</xml_diff>